<commit_message>
Ajout icones de tâche
Bugfix fichiers récents
</commit_message>
<xml_diff>
--- a/Splash.docx
+++ b/Splash.docx
@@ -5,13 +5,17 @@
     <w:p>
       <w:r>
         <w:rPr>
-          <w:noProof/>
-          <w:lang w:eastAsia="fr-FR"/>
+          <w:rFonts w:ascii="Algerian" w:hAnsi="Algerian"/>
+          <w:color w:val="C00000"/>
         </w:rPr>
       </w:r>
       <w:r>
+        <w:rPr>
+          <w:rFonts w:ascii="Algerian" w:hAnsi="Algerian"/>
+          <w:color w:val="C00000"/>
+        </w:rPr>
         <w:pict>
-          <v:group id="_x0000_s1027" editas="canvas" style="width:256.55pt;height:226pt;mso-position-horizontal-relative:char;mso-position-vertical-relative:line" coordorigin="4063,1732" coordsize="4072,3587">
+          <v:group id="_x0000_s1027" editas="canvas" style="width:256.55pt;height:180pt;mso-position-horizontal-relative:char;mso-position-vertical-relative:line" coordorigin="1417,1710" coordsize="5131,3600">
             <o:lock v:ext="edit" aspectratio="t"/>
             <v:shapetype id="_x0000_t75" coordsize="21600,21600" o:spt="75" o:preferrelative="t" path="m@4@5l@4@11@9@11@9@5xe" filled="f" stroked="f">
               <v:stroke joinstyle="miter"/>
@@ -32,14 +36,15 @@
               <v:path o:extrusionok="f" gradientshapeok="t" o:connecttype="rect"/>
               <o:lock v:ext="edit" aspectratio="t"/>
             </v:shapetype>
-            <v:shape id="_x0000_s1026" type="#_x0000_t75" style="position:absolute;left:4063;top:1732;width:4072;height:3587" o:preferrelative="f">
+            <v:shape id="_x0000_s1026" type="#_x0000_t75" style="position:absolute;left:1417;top:1710;width:5131;height:3600" o:preferrelative="f">
               <v:fill o:detectmouseclick="t"/>
               <v:path o:extrusionok="t" o:connecttype="none"/>
               <o:lock v:ext="edit" text="t"/>
             </v:shape>
-            <v:shape id="_x0000_s1028" type="#_x0000_t75" style="position:absolute;left:5246;top:3001;width:1615;height:1616">
-              <v:imagedata r:id="rId4" o:title=""/>
-            </v:shape>
+            <v:rect id="_x0000_s1031" style="position:absolute;left:1417;top:1710;width:5131;height:3600" fillcolor="white [3212]" stroked="f" strokecolor="#95b3d7 [1940]" strokeweight="1pt">
+              <v:fill color2="#c6d9f1 [671]" focusposition=".5,.5" focussize="" focus="50%" type="gradient"/>
+              <v:shadow type="perspective" color="#243f60 [1604]" opacity=".5" offset="1pt" offset2="-3pt"/>
+            </v:rect>
             <v:shapetype id="_x0000_t136" coordsize="21600,21600" o:spt="136" adj="10800" path="m@7,l@8,m@5,21600l@6,21600e">
               <v:formulas>
                 <v:f eqn="sum #0 0 10800"/>
@@ -64,18 +69,22 @@
               </v:handles>
               <o:lock v:ext="edit" text="t" shapetype="t"/>
             </v:shapetype>
-            <v:shape id="_x0000_s1029" type="#_x0000_t136" style="position:absolute;left:4601;top:2429;width:548;height:655" fillcolor="#00b050" stroked="f" strokecolor="green">
-              <v:shadow on="t" type="perspective" color="#c7dfd3" opacity="52429f" origin="-.5,-.5" offset="-15pt,-12pt" offset2="22pt,48pt" matrix="1.25,,,1.25"/>
+            <v:shape id="_x0000_s1032" type="#_x0000_t136" style="position:absolute;left:5134;top:3790;width:690;height:825" fillcolor="#974706 [1609]" stroked="f">
+              <v:fill color2="#aaa"/>
+              <v:shadow on="t" color="#4d4d4d" opacity="52429f" offset=",3pt"/>
+              <v:textpath style="font-family:&quot;Arial Black&quot;;v-text-spacing:78650f;v-text-kern:t" trim="t" fitpath="t" string="7"/>
+            </v:shape>
+            <v:shape id="_x0000_s1028" type="#_x0000_t75" style="position:absolute;left:2908;top:3016;width:2035;height:2036">
+              <v:imagedata r:id="rId4" o:title=""/>
+            </v:shape>
+            <v:shape id="_x0000_s1030" type="#_x0000_t136" style="position:absolute;left:2908;top:2191;width:2731;height:825" fillcolor="#0070c0" stroked="f" strokecolor="green">
+              <v:shadow on="t" type="perspective" color="#c7dfd3" opacity="52429f" origin="-.5,-.5" offset="-3pt,-17pt" offset2="46pt,38pt" matrix="1.25,,,1.25"/>
+              <v:textpath style="font-family:&quot;Cambria&quot;;font-weight:bold;v-text-kern:t" trim="t" fitpath="t" string="Séquence"/>
+            </v:shape>
+            <v:shape id="_x0000_s1029" type="#_x0000_t136" style="position:absolute;left:2157;top:2415;width:690;height:825;rotation:-1047489fd" fillcolor="#4e6128 [1606]" stroked="f" strokecolor="green">
+              <v:shadow type="perspective" color="#c7dfd3" opacity="52429f" origin="-.5,-.5" offset="-15pt,-12pt" offset2="22pt,48pt" matrix="1.25,,,1.25"/>
               <v:textpath style="font-family:&quot;Times New Roman&quot;;v-text-kern:t" trim="t" fitpath="t" string="py"/>
             </v:shape>
-            <v:shape id="_x0000_s1030" type="#_x0000_t136" style="position:absolute;left:5246;top:2346;width:2168;height:655" fillcolor="#0070c0" stroked="f" strokecolor="green">
-              <v:shadow on="t" type="perspective" color="#c7dfd3" opacity="52429f" origin="-.5,-.5" offset="-6pt,-20pt" offset2="40pt,32pt" matrix="1.25,,,1.25"/>
-              <v:textpath style="font-family:&quot;Times New Roman&quot;;font-weight:bold;v-text-kern:t" trim="t" fitpath="t" string="Séquence"/>
-            </v:shape>
-            <v:rect id="_x0000_s1031" style="position:absolute;left:4532;top:4715;width:3086;height:442" fillcolor="white [3212]" stroked="f" strokecolor="#95b3d7 [1940]" strokeweight="1pt">
-              <v:fill color2="#0070c0" focusposition=".5,.5" focussize="" focus="50%" type="gradient"/>
-              <v:shadow type="perspective" color="#243f60 [1604]" opacity=".5" offset="1pt" offset2="-3pt"/>
-            </v:rect>
             <w10:wrap type="none"/>
             <w10:anchorlock/>
           </v:group>

</xml_diff>

<commit_message>
Prise en charge Projet/Support/Modèle
</commit_message>
<xml_diff>
--- a/Splash.docx
+++ b/Splash.docx
@@ -510,6 +510,395 @@
           <w:noProof/>
           <w:lang w:eastAsia="fr-FR"/>
         </w:rPr>
+        <w:lastRenderedPageBreak/>
+        <mc:AlternateContent>
+          <mc:Choice Requires="wpc">
+            <w:drawing>
+              <wp:inline distT="0" distB="0" distL="0" distR="0" wp14:anchorId="088E0F6B" wp14:editId="4CF22754">
+                <wp:extent cx="3999865" cy="2857177"/>
+                <wp:effectExtent l="0" t="0" r="0" b="0"/>
+                <wp:docPr id="17" name="Zone de dessin 17"/>
+                <wp:cNvGraphicFramePr>
+                  <a:graphicFrameLocks xmlns:a="http://schemas.openxmlformats.org/drawingml/2006/main" noChangeAspect="1"/>
+                </wp:cNvGraphicFramePr>
+                <a:graphic xmlns:a="http://schemas.openxmlformats.org/drawingml/2006/main">
+                  <a:graphicData uri="http://schemas.microsoft.com/office/word/2010/wordprocessingCanvas">
+                    <wpc:wpc>
+                      <wpc:bg>
+                        <a:noFill/>
+                      </wpc:bg>
+                      <wpc:whole/>
+                      <pic:pic xmlns:pic="http://schemas.openxmlformats.org/drawingml/2006/picture">
+                        <pic:nvPicPr>
+                          <pic:cNvPr id="9" name="Image 9"/>
+                          <pic:cNvPicPr>
+                            <a:picLocks noChangeAspect="1"/>
+                          </pic:cNvPicPr>
+                        </pic:nvPicPr>
+                        <pic:blipFill>
+                          <a:blip r:embed="rId5"/>
+                          <a:stretch>
+                            <a:fillRect/>
+                          </a:stretch>
+                        </pic:blipFill>
+                        <pic:spPr>
+                          <a:xfrm>
+                            <a:off x="1258558" y="1232111"/>
+                            <a:ext cx="1625684" cy="1625684"/>
+                          </a:xfrm>
+                          <a:prstGeom prst="rect">
+                            <a:avLst/>
+                          </a:prstGeom>
+                        </pic:spPr>
+                      </pic:pic>
+                      <wps:wsp>
+                        <wps:cNvPr id="14" name="WordArt 6"/>
+                        <wps:cNvSpPr txBox="1">
+                          <a:spLocks noChangeArrowheads="1" noChangeShapeType="1" noTextEdit="1"/>
+                        </wps:cNvSpPr>
+                        <wps:spPr bwMode="auto">
+                          <a:xfrm>
+                            <a:off x="799884" y="188255"/>
+                            <a:ext cx="2450465" cy="1090930"/>
+                          </a:xfrm>
+                          <a:prstGeom prst="rect">
+                            <a:avLst/>
+                          </a:prstGeom>
+                          <a:scene3d>
+                            <a:camera prst="orthographicFront"/>
+                            <a:lightRig rig="threePt" dir="t"/>
+                          </a:scene3d>
+                          <a:sp3d>
+                            <a:bevelT/>
+                          </a:sp3d>
+                          <a:extLst>
+                            <a:ext uri="{91240B29-F687-4F45-9708-019B960494DF}">
+                              <a14:hiddenLine xmlns:a14="http://schemas.microsoft.com/office/drawing/2010/main" w="9525">
+                                <a:solidFill>
+                                  <a:srgbClr val="008000"/>
+                                </a:solidFill>
+                                <a:round/>
+                                <a:headEnd/>
+                                <a:tailEnd/>
+                              </a14:hiddenLine>
+                            </a:ext>
+                          </a:extLst>
+                        </wps:spPr>
+                        <wps:txbx>
+                          <w:txbxContent>
+                            <w:p>
+                              <w:pPr>
+                                <w:pStyle w:val="NormalWeb"/>
+                                <w:spacing w:before="0" w:beforeAutospacing="0" w:after="0" w:afterAutospacing="0"/>
+                                <w:jc w:val="center"/>
+                                <w:rPr>
+                                  <w14:shadow w14:blurRad="76200" w14:dist="50800" w14:dir="0" w14:sx="0" w14:sy="0" w14:kx="0" w14:ky="0" w14:algn="ctr">
+                                    <w14:schemeClr w14:val="bg1">
+                                      <w14:lumMod w14:val="85000"/>
+                                    </w14:schemeClr>
+                                  </w14:shadow>
+                                  <w14:reflection w14:blurRad="901700" w14:stA="100000" w14:stPos="0" w14:endA="0" w14:endPos="0" w14:dist="1181100" w14:dir="0" w14:fadeDir="0" w14:sx="0" w14:sy="0" w14:kx="0" w14:ky="0" w14:algn="b"/>
+                                </w:rPr>
+                              </w:pPr>
+                              <w:r>
+                                <w:rPr>
+                                  <w:rFonts w:ascii="Cambria" w:eastAsia="Times New Roman" w:hAnsi="Cambria"/>
+                                  <w:b/>
+                                  <w:bCs/>
+                                  <w:color w:val="0070C0"/>
+                                  <w:sz w:val="72"/>
+                                  <w:szCs w:val="72"/>
+                                  <w14:shadow w14:blurRad="76200" w14:dist="50800" w14:dir="0" w14:sx="125000" w14:sy="125000" w14:kx="0" w14:ky="0" w14:algn="ctr">
+                                    <w14:schemeClr w14:val="bg1">
+                                      <w14:lumMod w14:val="85000"/>
+                                    </w14:schemeClr>
+                                  </w14:shadow>
+                                  <w14:reflection w14:blurRad="901700" w14:stA="100000" w14:stPos="0" w14:endA="0" w14:endPos="0" w14:dist="1181100" w14:dir="0" w14:fadeDir="0" w14:sx="0" w14:sy="0" w14:kx="0" w14:ky="0" w14:algn="b"/>
+                                </w:rPr>
+                                <w:t>Séquence</w:t>
+                              </w:r>
+                            </w:p>
+                          </w:txbxContent>
+                        </wps:txbx>
+                        <wps:bodyPr wrap="square" numCol="1" fromWordArt="1">
+                          <a:prstTxWarp prst="textPlain">
+                            <a:avLst>
+                              <a:gd name="adj" fmla="val 50000"/>
+                            </a:avLst>
+                          </a:prstTxWarp>
+                          <a:spAutoFit/>
+                        </wps:bodyPr>
+                      </wps:wsp>
+                      <wps:wsp>
+                        <wps:cNvPr id="15" name="WordArt 5"/>
+                        <wps:cNvSpPr txBox="1">
+                          <a:spLocks noChangeArrowheads="1" noChangeShapeType="1" noTextEdit="1"/>
+                        </wps:cNvSpPr>
+                        <wps:spPr bwMode="auto">
+                          <a:xfrm rot="20640995">
+                            <a:off x="275606" y="776538"/>
+                            <a:ext cx="715913" cy="441960"/>
+                          </a:xfrm>
+                          <a:prstGeom prst="rect">
+                            <a:avLst/>
+                          </a:prstGeom>
+                          <a:extLst>
+                            <a:ext uri="{91240B29-F687-4F45-9708-019B960494DF}">
+                              <a14:hiddenLine xmlns:a14="http://schemas.microsoft.com/office/drawing/2010/main" w="9525">
+                                <a:solidFill>
+                                  <a:srgbClr val="008000"/>
+                                </a:solidFill>
+                                <a:round/>
+                                <a:headEnd/>
+                                <a:tailEnd/>
+                              </a14:hiddenLine>
+                            </a:ext>
+                            <a:ext uri="{AF507438-7753-43E0-B8FC-AC1667EBCBE1}">
+                              <a14:hiddenEffects xmlns:a14="http://schemas.microsoft.com/office/drawing/2010/main">
+                                <a:effectLst/>
+                              </a14:hiddenEffects>
+                            </a:ext>
+                          </a:extLst>
+                        </wps:spPr>
+                        <wps:txbx>
+                          <w:txbxContent>
+                            <w:p>
+                              <w:pPr>
+                                <w:pStyle w:val="NormalWeb"/>
+                                <w:spacing w:before="0" w:beforeAutospacing="0" w:after="0" w:afterAutospacing="0"/>
+                                <w:jc w:val="center"/>
+                                <w:rPr>
+                                  <w:sz w:val="18"/>
+                                </w:rPr>
+                              </w:pPr>
+                              <w:proofErr w:type="spellStart"/>
+                              <w:r>
+                                <w:rPr>
+                                  <w:rFonts w:eastAsia="Times New Roman"/>
+                                  <w:color w:val="4F6228"/>
+                                  <w:sz w:val="48"/>
+                                  <w:szCs w:val="72"/>
+                                </w:rPr>
+                                <w:t>py</w:t>
+                              </w:r>
+                              <w:proofErr w:type="spellEnd"/>
+                            </w:p>
+                          </w:txbxContent>
+                        </wps:txbx>
+                        <wps:bodyPr wrap="square" numCol="1" fromWordArt="1">
+                          <a:prstTxWarp prst="textPlain">
+                            <a:avLst>
+                              <a:gd name="adj" fmla="val 49268"/>
+                            </a:avLst>
+                          </a:prstTxWarp>
+                          <a:spAutoFit/>
+                        </wps:bodyPr>
+                      </wps:wsp>
+                      <wps:wsp>
+                        <wps:cNvPr id="16" name="WordArt 8"/>
+                        <wps:cNvSpPr txBox="1">
+                          <a:spLocks noChangeArrowheads="1" noChangeShapeType="1" noTextEdit="1"/>
+                        </wps:cNvSpPr>
+                        <wps:spPr bwMode="auto">
+                          <a:xfrm>
+                            <a:off x="2974542" y="1484432"/>
+                            <a:ext cx="455930" cy="845820"/>
+                          </a:xfrm>
+                          <a:prstGeom prst="rect">
+                            <a:avLst/>
+                          </a:prstGeom>
+                          <a:extLst>
+                            <a:ext uri="{91240B29-F687-4F45-9708-019B960494DF}">
+                              <a14:hiddenLine xmlns:a14="http://schemas.microsoft.com/office/drawing/2010/main" w="9525">
+                                <a:solidFill>
+                                  <a:srgbClr val="000000"/>
+                                </a:solidFill>
+                                <a:round/>
+                                <a:headEnd/>
+                                <a:tailEnd/>
+                              </a14:hiddenLine>
+                            </a:ext>
+                          </a:extLst>
+                        </wps:spPr>
+                        <wps:txbx>
+                          <w:txbxContent>
+                            <w:p>
+                              <w:pPr>
+                                <w:pStyle w:val="NormalWeb"/>
+                                <w:spacing w:before="0" w:beforeAutospacing="0" w:after="0" w:afterAutospacing="0"/>
+                                <w:jc w:val="center"/>
+                                <w:rPr>
+                                  <w14:shadow w14:blurRad="88900" w14:dist="50800" w14:dir="0" w14:sx="0" w14:sy="0" w14:kx="0" w14:ky="0" w14:algn="ctr">
+                                    <w14:srgbClr w14:val="000000">
+                                      <w14:alpha w14:val="70000"/>
+                                    </w14:srgbClr>
+                                  </w14:shadow>
+                                </w:rPr>
+                              </w:pPr>
+                              <w:r>
+                                <w:rPr>
+                                  <w:rFonts w:ascii="Arial Black" w:eastAsia="Times New Roman" w:hAnsi="Arial Black"/>
+                                  <w:color w:val="984807"/>
+                                  <w:spacing w:val="144"/>
+                                  <w:sz w:val="72"/>
+                                  <w:szCs w:val="72"/>
+                                  <w14:shadow w14:blurRad="88900" w14:dist="50800" w14:dir="0" w14:sx="100000" w14:sy="100000" w14:kx="0" w14:ky="0" w14:algn="ctr">
+                                    <w14:srgbClr w14:val="000000">
+                                      <w14:alpha w14:val="70000"/>
+                                    </w14:srgbClr>
+                                  </w14:shadow>
+                                </w:rPr>
+                                <w:t>7</w:t>
+                              </w:r>
+                            </w:p>
+                          </w:txbxContent>
+                        </wps:txbx>
+                        <wps:bodyPr wrap="square" numCol="1" fromWordArt="1">
+                          <a:prstTxWarp prst="textPlain">
+                            <a:avLst>
+                              <a:gd name="adj" fmla="val 50000"/>
+                            </a:avLst>
+                          </a:prstTxWarp>
+                          <a:spAutoFit/>
+                        </wps:bodyPr>
+                      </wps:wsp>
+                    </wpc:wpc>
+                  </a:graphicData>
+                </a:graphic>
+              </wp:inline>
+            </w:drawing>
+          </mc:Choice>
+          <mc:Fallback>
+            <w:pict>
+              <v:group w14:anchorId="088E0F6B" id="Zone de dessin 17" o:spid="_x0000_s1032" editas="canvas" style="width:314.95pt;height:224.95pt;mso-position-horizontal-relative:char;mso-position-vertical-relative:line" coordsize="39998,28568" o:gfxdata="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">
+                <v:shape id="_x0000_s1033" type="#_x0000_t75" style="position:absolute;width:39998;height:28568;visibility:visible;mso-wrap-style:square">
+                  <v:fill o:detectmouseclick="t"/>
+                  <v:path o:connecttype="none"/>
+                </v:shape>
+                <v:shape id="Image 9" o:spid="_x0000_s1034" type="#_x0000_t75" style="position:absolute;left:12585;top:12321;width:16257;height:16256;visibility:visible;mso-wrap-style:square" o:gfxdata="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">
+                  <v:imagedata r:id="rId6" o:title=""/>
+                  <v:path arrowok="t"/>
+                </v:shape>
+                <v:shape id="WordArt 6" o:spid="_x0000_s1035" type="#_x0000_t202" style="position:absolute;left:7998;top:1882;width:24505;height:10909;visibility:visible;mso-wrap-style:square;v-text-anchor:top" o:gfxdata="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" filled="f" stroked="f" strokecolor="green">
+                  <v:stroke joinstyle="round"/>
+                  <o:lock v:ext="edit" shapetype="t"/>
+                  <v:textbox style="mso-fit-shape-to-text:t">
+                    <w:txbxContent>
+                      <w:p>
+                        <w:pPr>
+                          <w:pStyle w:val="NormalWeb"/>
+                          <w:spacing w:before="0" w:beforeAutospacing="0" w:after="0" w:afterAutospacing="0"/>
+                          <w:jc w:val="center"/>
+                          <w:rPr>
+                            <w14:shadow w14:blurRad="76200" w14:dist="50800" w14:dir="0" w14:sx="0" w14:sy="0" w14:kx="0" w14:ky="0" w14:algn="ctr">
+                              <w14:schemeClr w14:val="bg1">
+                                <w14:lumMod w14:val="85000"/>
+                              </w14:schemeClr>
+                            </w14:shadow>
+                            <w14:reflection w14:blurRad="901700" w14:stA="100000" w14:stPos="0" w14:endA="0" w14:endPos="0" w14:dist="1181100" w14:dir="0" w14:fadeDir="0" w14:sx="0" w14:sy="0" w14:kx="0" w14:ky="0" w14:algn="b"/>
+                          </w:rPr>
+                        </w:pPr>
+                        <w:r>
+                          <w:rPr>
+                            <w:rFonts w:ascii="Cambria" w:eastAsia="Times New Roman" w:hAnsi="Cambria"/>
+                            <w:b/>
+                            <w:bCs/>
+                            <w:color w:val="0070C0"/>
+                            <w:sz w:val="72"/>
+                            <w:szCs w:val="72"/>
+                            <w14:shadow w14:blurRad="76200" w14:dist="50800" w14:dir="0" w14:sx="125000" w14:sy="125000" w14:kx="0" w14:ky="0" w14:algn="ctr">
+                              <w14:schemeClr w14:val="bg1">
+                                <w14:lumMod w14:val="85000"/>
+                              </w14:schemeClr>
+                            </w14:shadow>
+                            <w14:reflection w14:blurRad="901700" w14:stA="100000" w14:stPos="0" w14:endA="0" w14:endPos="0" w14:dist="1181100" w14:dir="0" w14:fadeDir="0" w14:sx="0" w14:sy="0" w14:kx="0" w14:ky="0" w14:algn="b"/>
+                          </w:rPr>
+                          <w:t>Séquence</w:t>
+                        </w:r>
+                      </w:p>
+                    </w:txbxContent>
+                  </v:textbox>
+                </v:shape>
+                <v:shape id="WordArt 5" o:spid="_x0000_s1036" type="#_x0000_t202" style="position:absolute;left:2756;top:7765;width:7159;height:4419;rotation:-1047489fd;visibility:visible;mso-wrap-style:square;v-text-anchor:top" o:gfxdata="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" filled="f" stroked="f" strokecolor="green">
+                  <v:stroke joinstyle="round"/>
+                  <o:lock v:ext="edit" shapetype="t"/>
+                  <v:textbox style="mso-fit-shape-to-text:t">
+                    <w:txbxContent>
+                      <w:p>
+                        <w:pPr>
+                          <w:pStyle w:val="NormalWeb"/>
+                          <w:spacing w:before="0" w:beforeAutospacing="0" w:after="0" w:afterAutospacing="0"/>
+                          <w:jc w:val="center"/>
+                          <w:rPr>
+                            <w:sz w:val="18"/>
+                          </w:rPr>
+                        </w:pPr>
+                        <w:proofErr w:type="spellStart"/>
+                        <w:r>
+                          <w:rPr>
+                            <w:rFonts w:eastAsia="Times New Roman"/>
+                            <w:color w:val="4F6228"/>
+                            <w:sz w:val="48"/>
+                            <w:szCs w:val="72"/>
+                          </w:rPr>
+                          <w:t>py</w:t>
+                        </w:r>
+                        <w:proofErr w:type="spellEnd"/>
+                      </w:p>
+                    </w:txbxContent>
+                  </v:textbox>
+                </v:shape>
+                <v:shape id="WordArt 8" o:spid="_x0000_s1037" type="#_x0000_t202" style="position:absolute;left:29745;top:14844;width:4559;height:8458;visibility:visible;mso-wrap-style:square;v-text-anchor:top" o:gfxdata="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" filled="f" stroked="f">
+                  <v:stroke joinstyle="round"/>
+                  <o:lock v:ext="edit" shapetype="t"/>
+                  <v:textbox style="mso-fit-shape-to-text:t">
+                    <w:txbxContent>
+                      <w:p>
+                        <w:pPr>
+                          <w:pStyle w:val="NormalWeb"/>
+                          <w:spacing w:before="0" w:beforeAutospacing="0" w:after="0" w:afterAutospacing="0"/>
+                          <w:jc w:val="center"/>
+                          <w:rPr>
+                            <w14:shadow w14:blurRad="88900" w14:dist="50800" w14:dir="0" w14:sx="0" w14:sy="0" w14:kx="0" w14:ky="0" w14:algn="ctr">
+                              <w14:srgbClr w14:val="000000">
+                                <w14:alpha w14:val="70000"/>
+                              </w14:srgbClr>
+                            </w14:shadow>
+                          </w:rPr>
+                        </w:pPr>
+                        <w:r>
+                          <w:rPr>
+                            <w:rFonts w:ascii="Arial Black" w:eastAsia="Times New Roman" w:hAnsi="Arial Black"/>
+                            <w:color w:val="984807"/>
+                            <w:spacing w:val="144"/>
+                            <w:sz w:val="72"/>
+                            <w:szCs w:val="72"/>
+                            <w14:shadow w14:blurRad="88900" w14:dist="50800" w14:dir="0" w14:sx="100000" w14:sy="100000" w14:kx="0" w14:ky="0" w14:algn="ctr">
+                              <w14:srgbClr w14:val="000000">
+                                <w14:alpha w14:val="70000"/>
+                              </w14:srgbClr>
+                            </w14:shadow>
+                          </w:rPr>
+                          <w:t>7</w:t>
+                        </w:r>
+                      </w:p>
+                    </w:txbxContent>
+                  </v:textbox>
+                </v:shape>
+                <w10:anchorlock/>
+              </v:group>
+            </w:pict>
+          </mc:Fallback>
+        </mc:AlternateContent>
+      </w:r>
+      <w:bookmarkEnd w:id="0"/>
+    </w:p>
+    <w:p>
+      <w:r>
+        <w:rPr>
+          <w:noProof/>
+          <w:lang w:eastAsia="fr-FR"/>
+        </w:rPr>
         <mc:AlternateContent>
           <mc:Choice Requires="wpc">
             <w:drawing>
@@ -704,35 +1093,12 @@
           </mc:Choice>
           <mc:Fallback>
             <w:pict>
-              <v:group w14:anchorId="07C93176" id="Zone de dessin 22" o:spid="_x0000_s1032" editas="canvas" style="width:170.85pt;height:155.8pt;mso-position-horizontal-relative:char;mso-position-vertical-relative:line" coordsize="21697,19786" o:gfxdata="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">
-                <v:shapetype id="_x0000_t75" coordsize="21600,21600" o:spt="75" o:preferrelative="t" path="m@4@5l@4@11@9@11@9@5xe" filled="f" stroked="f">
-                  <v:stroke joinstyle="miter"/>
-                  <v:formulas>
-                    <v:f eqn="if lineDrawn pixelLineWidth 0"/>
-                    <v:f eqn="sum @0 1 0"/>
-                    <v:f eqn="sum 0 0 @1"/>
-                    <v:f eqn="prod @2 1 2"/>
-                    <v:f eqn="prod @3 21600 pixelWidth"/>
-                    <v:f eqn="prod @3 21600 pixelHeight"/>
-                    <v:f eqn="sum @0 0 1"/>
-                    <v:f eqn="prod @6 1 2"/>
-                    <v:f eqn="prod @7 21600 pixelWidth"/>
-                    <v:f eqn="sum @8 21600 0"/>
-                    <v:f eqn="prod @7 21600 pixelHeight"/>
-                    <v:f eqn="sum @10 21600 0"/>
-                  </v:formulas>
-                  <v:path o:extrusionok="f" gradientshapeok="t" o:connecttype="rect"/>
-                  <o:lock v:ext="edit" aspectratio="t"/>
-                </v:shapetype>
-                <v:shape id="_x0000_s1033" type="#_x0000_t75" style="position:absolute;width:21697;height:19786;visibility:visible;mso-wrap-style:square">
+              <v:group w14:anchorId="07C93176" id="Zone de dessin 22" o:spid="_x0000_s1038" editas="canvas" style="width:170.85pt;height:155.8pt;mso-position-horizontal-relative:char;mso-position-vertical-relative:line" coordsize="21697,19786" o:gfxdata="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">
+                <v:shape id="_x0000_s1039" type="#_x0000_t75" style="position:absolute;width:21697;height:19786;visibility:visible;mso-wrap-style:square">
                   <v:fill o:detectmouseclick="t"/>
                   <v:path o:connecttype="none"/>
                 </v:shape>
-                <v:shapetype id="_x0000_t202" coordsize="21600,21600" o:spt="202" path="m,l,21600r21600,l21600,xe">
-                  <v:stroke joinstyle="miter"/>
-                  <v:path gradientshapeok="t" o:connecttype="rect"/>
-                </v:shapetype>
-                <v:shape id="WordArt 6" o:spid="_x0000_s1034" type="#_x0000_t202" style="position:absolute;left:3671;top:359;width:15983;height:4687;visibility:visible;mso-wrap-style:square;v-text-anchor:top" o:gfxdata="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" filled="f" stroked="f" strokecolor="green">
+                <v:shape id="WordArt 6" o:spid="_x0000_s1040" type="#_x0000_t202" style="position:absolute;left:3671;top:359;width:15983;height:4687;visibility:visible;mso-wrap-style:square;v-text-anchor:top" o:gfxdata="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" filled="f" stroked="f" strokecolor="green">
                   <v:stroke joinstyle="round"/>
                   <o:lock v:ext="edit" shapetype="t"/>
                   <v:textbox style="mso-fit-shape-to-text:t">
@@ -775,7 +1141,7 @@
                     </w:txbxContent>
                   </v:textbox>
                 </v:shape>
-                <v:shape id="WordArt 5" o:spid="_x0000_s1035" type="#_x0000_t202" style="position:absolute;left:547;top:1725;width:5259;height:2959;rotation:-550295fd;visibility:visible;mso-wrap-style:square;v-text-anchor:top" o:gfxdata="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" filled="f" stroked="f" strokecolor="green">
+                <v:shape id="WordArt 5" o:spid="_x0000_s1041" type="#_x0000_t202" style="position:absolute;left:547;top:1725;width:5259;height:2959;rotation:-550295fd;visibility:visible;mso-wrap-style:square;v-text-anchor:top" o:gfxdata="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" filled="f" stroked="f" strokecolor="green">
                   <v:stroke joinstyle="round"/>
                   <o:lock v:ext="edit" shapetype="t"/>
                   <v:textbox style="mso-fit-shape-to-text:t">
@@ -804,7 +1170,7 @@
                     </w:txbxContent>
                   </v:textbox>
                 </v:shape>
-                <v:shape id="Image 24" o:spid="_x0000_s1036" type="#_x0000_t75" style="position:absolute;left:2528;top:4613;width:16257;height:15177;visibility:visible;mso-wrap-style:square" o:gfxdata="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">
+                <v:shape id="Image 24" o:spid="_x0000_s1042" type="#_x0000_t75" style="position:absolute;left:2528;top:4613;width:16257;height:15177;visibility:visible;mso-wrap-style:square" o:gfxdata="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">
                   <v:imagedata r:id="rId8" o:title=""/>
                   <v:path arrowok="t"/>
                 </v:shape>
@@ -814,7 +1180,6 @@
           </mc:Fallback>
         </mc:AlternateContent>
       </w:r>
-      <w:bookmarkEnd w:id="0"/>
     </w:p>
     <w:p/>
     <w:p>
@@ -825,7 +1190,6 @@
           <w:color w:val="C00000"/>
           <w:lang w:eastAsia="fr-FR"/>
         </w:rPr>
-        <w:lastRenderedPageBreak/>
         <mc:AlternateContent>
           <mc:Choice Requires="wpc">
             <w:drawing>
@@ -1150,16 +1514,16 @@
           </mc:Choice>
           <mc:Fallback>
             <w:pict>
-              <v:group id="Zone de dessin 3" o:spid="_x0000_s1032" editas="canvas" style="width:256.55pt;height:180pt;mso-position-horizontal-relative:char;mso-position-vertical-relative:line" coordsize="32581,22860" o:gfxdata="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">
-                <v:shape id="_x0000_s1033" type="#_x0000_t75" style="position:absolute;width:32581;height:22860;visibility:visible;mso-wrap-style:square">
+              <v:group id="Zone de dessin 3" o:spid="_x0000_s1043" editas="canvas" style="width:256.55pt;height:180pt;mso-position-horizontal-relative:char;mso-position-vertical-relative:line" coordsize="32581,22860" o:gfxdata="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">
+                <v:shape id="_x0000_s1044" type="#_x0000_t75" style="position:absolute;width:32581;height:22860;visibility:visible;mso-wrap-style:square">
                   <v:fill o:detectmouseclick="t"/>
                   <v:path o:connecttype="none"/>
                 </v:shape>
-                <v:rect id="Rectangle 7" o:spid="_x0000_s1034" style="position:absolute;width:32581;height:22860;visibility:visible;mso-wrap-style:square;v-text-anchor:top" o:gfxdata="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" fillcolor="white [3212]" stroked="f" strokecolor="#95b3d7 [1940]" strokeweight="1pt">
+                <v:rect id="Rectangle 7" o:spid="_x0000_s1045" style="position:absolute;width:32581;height:22860;visibility:visible;mso-wrap-style:square;v-text-anchor:top" o:gfxdata="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" fillcolor="white [3212]" stroked="f" strokecolor="#95b3d7 [1940]" strokeweight="1pt">
                   <v:fill color2="#c6d9f1 [671]" focus="50%" type="gradient"/>
                   <v:shadow color="#243f60 [1604]" opacity=".5" offset="1pt"/>
                 </v:rect>
-                <v:shape id="WordArt 8" o:spid="_x0000_s1035" type="#_x0000_t202" style="position:absolute;left:23602;top:13208;width:4382;height:7594;visibility:visible;mso-wrap-style:square;v-text-anchor:top" o:gfxdata="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" filled="f" stroked="f">
+                <v:shape id="WordArt 8" o:spid="_x0000_s1046" type="#_x0000_t202" style="position:absolute;left:23602;top:13208;width:4382;height:7594;visibility:visible;mso-wrap-style:square;v-text-anchor:top" o:gfxdata="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" filled="f" stroked="f">
                   <v:stroke joinstyle="round"/>
                   <o:lock v:ext="edit" shapetype="t"/>
                   <v:textbox style="mso-fit-shape-to-text:t">
@@ -1190,10 +1554,10 @@
                     </w:txbxContent>
                   </v:textbox>
                 </v:shape>
-                <v:shape id="Picture 4" o:spid="_x0000_s1036" type="#_x0000_t75" style="position:absolute;left:9467;top:8293;width:12923;height:12928;visibility:visible;mso-wrap-style:square" o:gfxdata="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">
+                <v:shape id="Picture 4" o:spid="_x0000_s1047" type="#_x0000_t75" style="position:absolute;left:9467;top:8293;width:12923;height:12928;visibility:visible;mso-wrap-style:square" o:gfxdata="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">
                   <v:imagedata r:id="rId10" o:title=""/>
                 </v:shape>
-                <v:shape id="WordArt 6" o:spid="_x0000_s1037" type="#_x0000_t202" style="position:absolute;left:9467;top:3054;width:17342;height:14313;visibility:visible;mso-wrap-style:square;v-text-anchor:top" o:gfxdata="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" filled="f" stroked="f" strokecolor="green">
+                <v:shape id="WordArt 6" o:spid="_x0000_s1048" type="#_x0000_t202" style="position:absolute;left:9467;top:3054;width:17342;height:14313;visibility:visible;mso-wrap-style:square;v-text-anchor:top" o:gfxdata="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" filled="f" stroked="f" strokecolor="green">
                   <v:stroke joinstyle="round"/>
                   <o:lock v:ext="edit" shapetype="t"/>
                   <v:textbox style="mso-fit-shape-to-text:t">
@@ -1225,7 +1589,7 @@
                     </w:txbxContent>
                   </v:textbox>
                 </v:shape>
-                <v:shape id="WordArt 5" o:spid="_x0000_s1038" type="#_x0000_t202" style="position:absolute;left:4699;top:4476;width:4381;height:11430;rotation:-1047489fd;visibility:visible;mso-wrap-style:square;v-text-anchor:top" o:gfxdata="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" filled="f" stroked="f" strokecolor="green">
+                <v:shape id="WordArt 5" o:spid="_x0000_s1049" type="#_x0000_t202" style="position:absolute;left:4699;top:4476;width:4381;height:11430;rotation:-1047489fd;visibility:visible;mso-wrap-style:square;v-text-anchor:top" o:gfxdata="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" filled="f" stroked="f" strokecolor="green">
                   <v:stroke joinstyle="round"/>
                   <o:lock v:ext="edit" shapetype="t"/>
                   <v:textbox style="mso-fit-shape-to-text:t">

</xml_diff>